<commit_message>
primeras capturas de comando
</commit_message>
<xml_diff>
--- a/parcial.docx
+++ b/parcial.docx
@@ -7,146 +7,102 @@
         <w:rPr>
           <w:noProof/>
         </w:rPr>
+        <w:drawing>
+          <wp:inline distT="0" distB="0" distL="0" distR="0" wp14:anchorId="789A65BC" wp14:editId="0779C627">
+            <wp:extent cx="5638800" cy="2934814"/>
+            <wp:effectExtent l="0" t="0" r="0" b="0"/>
+            <wp:docPr id="170271788" name="Imagen 1"/>
+            <wp:cNvGraphicFramePr>
+              <a:graphicFrameLocks xmlns:a="http://schemas.openxmlformats.org/drawingml/2006/main" noChangeAspect="1"/>
+            </wp:cNvGraphicFramePr>
+            <a:graphic xmlns:a="http://schemas.openxmlformats.org/drawingml/2006/main">
+              <a:graphicData uri="http://schemas.openxmlformats.org/drawingml/2006/picture">
+                <pic:pic xmlns:pic="http://schemas.openxmlformats.org/drawingml/2006/picture">
+                  <pic:nvPicPr>
+                    <pic:cNvPr id="170271788" name=""/>
+                    <pic:cNvPicPr/>
+                  </pic:nvPicPr>
+                  <pic:blipFill>
+                    <a:blip r:embed="rId5"/>
+                    <a:stretch>
+                      <a:fillRect/>
+                    </a:stretch>
+                  </pic:blipFill>
+                  <pic:spPr>
+                    <a:xfrm>
+                      <a:off x="0" y="0"/>
+                      <a:ext cx="5650063" cy="2940676"/>
+                    </a:xfrm>
+                    <a:prstGeom prst="rect">
+                      <a:avLst/>
+                    </a:prstGeom>
+                  </pic:spPr>
+                </pic:pic>
+              </a:graphicData>
+            </a:graphic>
+          </wp:inline>
+        </w:drawing>
+      </w:r>
+    </w:p>
+    <w:p>
+      <w:r>
+        <w:rPr>
+          <w:noProof/>
+        </w:rPr>
+        <w:drawing>
+          <wp:inline distT="0" distB="0" distL="0" distR="0" wp14:anchorId="7E5372B9" wp14:editId="2E1CFCAF">
+            <wp:extent cx="5666674" cy="5321300"/>
+            <wp:effectExtent l="0" t="0" r="0" b="0"/>
+            <wp:docPr id="882722668" name="Imagen 1"/>
+            <wp:cNvGraphicFramePr>
+              <a:graphicFrameLocks xmlns:a="http://schemas.openxmlformats.org/drawingml/2006/main" noChangeAspect="1"/>
+            </wp:cNvGraphicFramePr>
+            <a:graphic xmlns:a="http://schemas.openxmlformats.org/drawingml/2006/main">
+              <a:graphicData uri="http://schemas.openxmlformats.org/drawingml/2006/picture">
+                <pic:pic xmlns:pic="http://schemas.openxmlformats.org/drawingml/2006/picture">
+                  <pic:nvPicPr>
+                    <pic:cNvPr id="882722668" name=""/>
+                    <pic:cNvPicPr/>
+                  </pic:nvPicPr>
+                  <pic:blipFill>
+                    <a:blip r:embed="rId6"/>
+                    <a:stretch>
+                      <a:fillRect/>
+                    </a:stretch>
+                  </pic:blipFill>
+                  <pic:spPr>
+                    <a:xfrm>
+                      <a:off x="0" y="0"/>
+                      <a:ext cx="5685812" cy="5339271"/>
+                    </a:xfrm>
+                    <a:prstGeom prst="rect">
+                      <a:avLst/>
+                    </a:prstGeom>
+                  </pic:spPr>
+                </pic:pic>
+              </a:graphicData>
+            </a:graphic>
+          </wp:inline>
+        </w:drawing>
+      </w:r>
+    </w:p>
+    <w:p/>
+    <w:p>
+      <w:r>
+        <w:rPr>
+          <w:noProof/>
+        </w:rPr>
+        <w:lastRenderedPageBreak/>
         <mc:AlternateContent>
           <mc:Choice Requires="wps">
             <w:drawing>
-              <wp:anchor distT="0" distB="0" distL="114300" distR="114300" simplePos="0" relativeHeight="251660288" behindDoc="0" locked="0" layoutInCell="1" allowOverlap="1" wp14:anchorId="7C187525" wp14:editId="2D4C1C4B">
+              <wp:anchor distT="0" distB="0" distL="114300" distR="114300" simplePos="0" relativeHeight="251659264" behindDoc="0" locked="0" layoutInCell="1" allowOverlap="1" wp14:anchorId="469BF633" wp14:editId="0C2A1428">
                 <wp:simplePos x="0" y="0"/>
-                <wp:positionH relativeFrom="column">
-                  <wp:posOffset>525381</wp:posOffset>
+                <wp:positionH relativeFrom="margin">
+                  <wp:align>left</wp:align>
                 </wp:positionH>
                 <wp:positionV relativeFrom="paragraph">
-                  <wp:posOffset>248521</wp:posOffset>
-                </wp:positionV>
-                <wp:extent cx="1647825" cy="424815"/>
-                <wp:effectExtent l="0" t="0" r="28575" b="13335"/>
-                <wp:wrapNone/>
-                <wp:docPr id="1880450291" name="Rectángulo: esquinas redondeadas 2"/>
-                <wp:cNvGraphicFramePr/>
-                <a:graphic xmlns:a="http://schemas.openxmlformats.org/drawingml/2006/main">
-                  <a:graphicData uri="http://schemas.microsoft.com/office/word/2010/wordprocessingShape">
-                    <wps:wsp>
-                      <wps:cNvSpPr/>
-                      <wps:spPr>
-                        <a:xfrm>
-                          <a:off x="0" y="0"/>
-                          <a:ext cx="1647825" cy="424815"/>
-                        </a:xfrm>
-                        <a:prstGeom prst="roundRect">
-                          <a:avLst>
-                            <a:gd name="adj" fmla="val 50000"/>
-                          </a:avLst>
-                        </a:prstGeom>
-                      </wps:spPr>
-                      <wps:style>
-                        <a:lnRef idx="2">
-                          <a:schemeClr val="accent1">
-                            <a:shade val="15000"/>
-                          </a:schemeClr>
-                        </a:lnRef>
-                        <a:fillRef idx="1">
-                          <a:schemeClr val="accent1"/>
-                        </a:fillRef>
-                        <a:effectRef idx="0">
-                          <a:schemeClr val="accent1"/>
-                        </a:effectRef>
-                        <a:fontRef idx="minor">
-                          <a:schemeClr val="lt1"/>
-                        </a:fontRef>
-                      </wps:style>
-                      <wps:txbx>
-                        <w:txbxContent>
-                          <w:p>
-                            <w:pPr>
-                              <w:jc w:val="center"/>
-                              <w:rPr>
-                                <w:b/>
-                                <w:bCs/>
-                                <w:color w:val="FFFFFF" w:themeColor="background1"/>
-                                <w:sz w:val="28"/>
-                                <w:szCs w:val="28"/>
-                                <w:lang w:val="es-MX"/>
-                              </w:rPr>
-                            </w:pPr>
-                            <w:r>
-                              <w:rPr>
-                                <w:b/>
-                                <w:bCs/>
-                                <w:color w:val="FFFFFF" w:themeColor="background1"/>
-                                <w:sz w:val="28"/>
-                                <w:szCs w:val="28"/>
-                                <w:lang w:val="es-MX"/>
-                              </w:rPr>
-                              <w:t>PRIMER SPRINT</w:t>
-                            </w:r>
-                          </w:p>
-                        </w:txbxContent>
-                      </wps:txbx>
-                      <wps:bodyPr rot="0" spcFirstLastPara="0" vertOverflow="overflow" horzOverflow="overflow" vert="horz" wrap="square" lIns="91440" tIns="45720" rIns="91440" bIns="45720" numCol="1" spcCol="0" rtlCol="0" fromWordArt="0" anchor="ctr" anchorCtr="0" forceAA="0" compatLnSpc="1">
-                        <a:prstTxWarp prst="textNoShape">
-                          <a:avLst/>
-                        </a:prstTxWarp>
-                        <a:noAutofit/>
-                      </wps:bodyPr>
-                    </wps:wsp>
-                  </a:graphicData>
-                </a:graphic>
-              </wp:anchor>
-            </w:drawing>
-          </mc:Choice>
-          <mc:Fallback>
-            <w:pict>
-              <v:roundrect w14:anchorId="7C187525" id="Rectángulo: esquinas redondeadas 2" o:spid="_x0000_s1026" style="position:absolute;margin-left:41.35pt;margin-top:19.55pt;width:129.75pt;height:33.45pt;z-index:251660288;visibility:visible;mso-wrap-style:square;mso-wrap-distance-left:9pt;mso-wrap-distance-top:0;mso-wrap-distance-right:9pt;mso-wrap-distance-bottom:0;mso-position-horizontal:absolute;mso-position-horizontal-relative:text;mso-position-vertical:absolute;mso-position-vertical-relative:text;v-text-anchor:middle" arcsize=".5" o:gfxdata="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" fillcolor="#4472c4 [3204]" strokecolor="#09101d [484]" strokeweight="1pt">
-                <v:stroke joinstyle="miter"/>
-                <v:textbox>
-                  <w:txbxContent>
-                    <w:p>
-                      <w:pPr>
-                        <w:jc w:val="center"/>
-                        <w:rPr>
-                          <w:b/>
-                          <w:bCs/>
-                          <w:color w:val="FFFFFF" w:themeColor="background1"/>
-                          <w:sz w:val="28"/>
-                          <w:szCs w:val="28"/>
-                          <w:lang w:val="es-MX"/>
-                        </w:rPr>
-                      </w:pPr>
-                      <w:r>
-                        <w:rPr>
-                          <w:b/>
-                          <w:bCs/>
-                          <w:color w:val="FFFFFF" w:themeColor="background1"/>
-                          <w:sz w:val="28"/>
-                          <w:szCs w:val="28"/>
-                          <w:lang w:val="es-MX"/>
-                        </w:rPr>
-                        <w:t>PRIMER SPRINT</w:t>
-                      </w:r>
-                    </w:p>
-                  </w:txbxContent>
-                </v:textbox>
-              </v:roundrect>
-            </w:pict>
-          </mc:Fallback>
-        </mc:AlternateContent>
-      </w:r>
-    </w:p>
-    <w:p>
-      <w:r>
-        <w:rPr>
-          <w:noProof/>
-        </w:rPr>
-        <mc:AlternateContent>
-          <mc:Choice Requires="wps">
-            <w:drawing>
-              <wp:anchor distT="0" distB="0" distL="114300" distR="114300" simplePos="0" relativeHeight="251659264" behindDoc="0" locked="0" layoutInCell="1" allowOverlap="1" wp14:anchorId="469BF633" wp14:editId="18FCEEAC">
-                <wp:simplePos x="0" y="0"/>
-                <wp:positionH relativeFrom="column">
-                  <wp:posOffset>248935</wp:posOffset>
-                </wp:positionH>
-                <wp:positionV relativeFrom="paragraph">
-                  <wp:posOffset>196688</wp:posOffset>
+                  <wp:posOffset>214630</wp:posOffset>
                 </wp:positionV>
                 <wp:extent cx="2881423" cy="1701209"/>
                 <wp:effectExtent l="0" t="0" r="14605" b="13335"/>
@@ -260,7 +216,7 @@
           </mc:Choice>
           <mc:Fallback>
             <w:pict>
-              <v:rect w14:anchorId="469BF633" id="Rectángulo 1" o:spid="_x0000_s1027" style="position:absolute;margin-left:19.6pt;margin-top:15.5pt;width:226.9pt;height:133.95pt;z-index:251659264;visibility:visible;mso-wrap-style:square;mso-width-percent:0;mso-height-percent:0;mso-wrap-distance-left:9pt;mso-wrap-distance-top:0;mso-wrap-distance-right:9pt;mso-wrap-distance-bottom:0;mso-position-horizontal:absolute;mso-position-horizontal-relative:text;mso-position-vertical:absolute;mso-position-vertical-relative:text;mso-width-percent:0;mso-height-percent:0;mso-width-relative:margin;mso-height-relative:margin;v-text-anchor:middle" o:gfxdata="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" filled="f" strokecolor="#09101d [484]" strokeweight="1pt">
+              <v:rect w14:anchorId="469BF633" id="Rectángulo 1" o:spid="_x0000_s1026" style="position:absolute;margin-left:0;margin-top:16.9pt;width:226.9pt;height:133.95pt;z-index:251659264;visibility:visible;mso-wrap-style:square;mso-width-percent:0;mso-height-percent:0;mso-wrap-distance-left:9pt;mso-wrap-distance-top:0;mso-wrap-distance-right:9pt;mso-wrap-distance-bottom:0;mso-position-horizontal:left;mso-position-horizontal-relative:margin;mso-position-vertical:absolute;mso-position-vertical-relative:text;mso-width-percent:0;mso-height-percent:0;mso-width-relative:margin;mso-height-relative:margin;v-text-anchor:middle" o:gfxdata="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" filled="f" strokecolor="#09101d [484]" strokeweight="1pt">
                 <v:textbox>
                   <w:txbxContent>
                     <w:p>
@@ -318,13 +274,141 @@
                     </w:p>
                   </w:txbxContent>
                 </v:textbox>
+                <w10:wrap anchorx="margin"/>
               </v:rect>
             </w:pict>
           </mc:Fallback>
         </mc:AlternateContent>
       </w:r>
-    </w:p>
-    <w:p/>
+      <w:r>
+        <w:rPr>
+          <w:noProof/>
+        </w:rPr>
+        <mc:AlternateContent>
+          <mc:Choice Requires="wps">
+            <w:drawing>
+              <wp:anchor distT="0" distB="0" distL="114300" distR="114300" simplePos="0" relativeHeight="251660288" behindDoc="0" locked="0" layoutInCell="1" allowOverlap="1" wp14:anchorId="7C187525" wp14:editId="7136C3DB">
+                <wp:simplePos x="0" y="0"/>
+                <wp:positionH relativeFrom="column">
+                  <wp:posOffset>134620</wp:posOffset>
+                </wp:positionH>
+                <wp:positionV relativeFrom="paragraph">
+                  <wp:posOffset>8890</wp:posOffset>
+                </wp:positionV>
+                <wp:extent cx="1647825" cy="424815"/>
+                <wp:effectExtent l="0" t="0" r="28575" b="13335"/>
+                <wp:wrapNone/>
+                <wp:docPr id="1880450291" name="Rectángulo: esquinas redondeadas 2"/>
+                <wp:cNvGraphicFramePr/>
+                <a:graphic xmlns:a="http://schemas.openxmlformats.org/drawingml/2006/main">
+                  <a:graphicData uri="http://schemas.microsoft.com/office/word/2010/wordprocessingShape">
+                    <wps:wsp>
+                      <wps:cNvSpPr/>
+                      <wps:spPr>
+                        <a:xfrm>
+                          <a:off x="0" y="0"/>
+                          <a:ext cx="1647825" cy="424815"/>
+                        </a:xfrm>
+                        <a:prstGeom prst="roundRect">
+                          <a:avLst>
+                            <a:gd name="adj" fmla="val 50000"/>
+                          </a:avLst>
+                        </a:prstGeom>
+                      </wps:spPr>
+                      <wps:style>
+                        <a:lnRef idx="2">
+                          <a:schemeClr val="accent1">
+                            <a:shade val="15000"/>
+                          </a:schemeClr>
+                        </a:lnRef>
+                        <a:fillRef idx="1">
+                          <a:schemeClr val="accent1"/>
+                        </a:fillRef>
+                        <a:effectRef idx="0">
+                          <a:schemeClr val="accent1"/>
+                        </a:effectRef>
+                        <a:fontRef idx="minor">
+                          <a:schemeClr val="lt1"/>
+                        </a:fontRef>
+                      </wps:style>
+                      <wps:txbx>
+                        <w:txbxContent>
+                          <w:p>
+                            <w:pPr>
+                              <w:jc w:val="center"/>
+                              <w:rPr>
+                                <w:b/>
+                                <w:bCs/>
+                                <w:color w:val="FFFFFF" w:themeColor="background1"/>
+                                <w:sz w:val="28"/>
+                                <w:szCs w:val="28"/>
+                                <w:lang w:val="es-MX"/>
+                              </w:rPr>
+                            </w:pPr>
+                            <w:r>
+                              <w:rPr>
+                                <w:b/>
+                                <w:bCs/>
+                                <w:color w:val="FFFFFF" w:themeColor="background1"/>
+                                <w:sz w:val="28"/>
+                                <w:szCs w:val="28"/>
+                                <w:lang w:val="es-MX"/>
+                              </w:rPr>
+                              <w:t>PRIMER SPRINT</w:t>
+                            </w:r>
+                          </w:p>
+                        </w:txbxContent>
+                      </wps:txbx>
+                      <wps:bodyPr rot="0" spcFirstLastPara="0" vertOverflow="overflow" horzOverflow="overflow" vert="horz" wrap="square" lIns="91440" tIns="45720" rIns="91440" bIns="45720" numCol="1" spcCol="0" rtlCol="0" fromWordArt="0" anchor="ctr" anchorCtr="0" forceAA="0" compatLnSpc="1">
+                        <a:prstTxWarp prst="textNoShape">
+                          <a:avLst/>
+                        </a:prstTxWarp>
+                        <a:noAutofit/>
+                      </wps:bodyPr>
+                    </wps:wsp>
+                  </a:graphicData>
+                </a:graphic>
+              </wp:anchor>
+            </w:drawing>
+          </mc:Choice>
+          <mc:Fallback>
+            <w:pict>
+              <v:roundrect w14:anchorId="7C187525" id="Rectángulo: esquinas redondeadas 2" o:spid="_x0000_s1027" style="position:absolute;margin-left:10.6pt;margin-top:.7pt;width:129.75pt;height:33.45pt;z-index:251660288;visibility:visible;mso-wrap-style:square;mso-wrap-distance-left:9pt;mso-wrap-distance-top:0;mso-wrap-distance-right:9pt;mso-wrap-distance-bottom:0;mso-position-horizontal:absolute;mso-position-horizontal-relative:text;mso-position-vertical:absolute;mso-position-vertical-relative:text;v-text-anchor:middle" arcsize=".5" o:gfxdata="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" fillcolor="#4472c4 [3204]" strokecolor="#09101d [484]" strokeweight="1pt">
+                <v:stroke joinstyle="miter"/>
+                <v:textbox>
+                  <w:txbxContent>
+                    <w:p>
+                      <w:pPr>
+                        <w:jc w:val="center"/>
+                        <w:rPr>
+                          <w:b/>
+                          <w:bCs/>
+                          <w:color w:val="FFFFFF" w:themeColor="background1"/>
+                          <w:sz w:val="28"/>
+                          <w:szCs w:val="28"/>
+                          <w:lang w:val="es-MX"/>
+                        </w:rPr>
+                      </w:pPr>
+                      <w:r>
+                        <w:rPr>
+                          <w:b/>
+                          <w:bCs/>
+                          <w:color w:val="FFFFFF" w:themeColor="background1"/>
+                          <w:sz w:val="28"/>
+                          <w:szCs w:val="28"/>
+                          <w:lang w:val="es-MX"/>
+                        </w:rPr>
+                        <w:t>PRIMER SPRINT</w:t>
+                      </w:r>
+                    </w:p>
+                  </w:txbxContent>
+                </v:textbox>
+              </v:roundrect>
+            </w:pict>
+          </mc:Fallback>
+        </mc:AlternateContent>
+      </w:r>
+    </w:p>
     <w:p/>
     <w:p>
       <w:pPr>
@@ -671,6 +755,21 @@
         </w:rPr>
         <w:t>Debe haber existencias del producto para efectuar una venta.</w:t>
       </w:r>
+    </w:p>
+    <w:p>
+      <w:pPr>
+        <w:pStyle w:val="Prrafodelista"/>
+        <w:tabs>
+          <w:tab w:val="left" w:pos="3299"/>
+        </w:tabs>
+        <w:ind w:left="360"/>
+        <w:rPr>
+          <w:b/>
+          <w:bCs/>
+          <w:sz w:val="28"/>
+          <w:szCs w:val="28"/>
+        </w:rPr>
+      </w:pPr>
     </w:p>
     <w:sectPr>
       <w:pgSz w:w="11906" w:h="16838"/>

</xml_diff>